<commit_message>
Updated Readme file and installation guide
</commit_message>
<xml_diff>
--- a/Support_Ticket_System_Setup_Guide.docx
+++ b/Support_Ticket_System_Setup_Guide.docx
@@ -54,40 +54,137 @@
     <w:p>
       <w:r>
         <w:br/>
-        <w:t xml:space="preserve">Run the following </w:t>
+        <w:t xml:space="preserve">Run the following commands to set up a new </w:t>
       </w:r>
+      <w:proofErr w:type="spellStart"/>
       <w:r>
-        <w:t>commands to set up a new Laravel project:</w:t>
+        <w:t>Laravel</w:t>
       </w:r>
+      <w:proofErr w:type="spellEnd"/>
+      <w:r>
+        <w:t xml:space="preserve"> project</w:t>
+      </w:r>
+      <w:proofErr w:type="gramStart"/>
+      <w:r>
+        <w:t>:</w:t>
+      </w:r>
+      <w:proofErr w:type="gramEnd"/>
       <w:r>
         <w:br/>
       </w:r>
       <w:r>
         <w:br/>
-        <w:t>composer create-project laravel/laravel support-ticket-system</w:t>
       </w:r>
+      <w:proofErr w:type="spellStart"/>
       <w:r>
-        <w:br/>
-        <w:t>cd support-ticket-system</w:t>
+        <w:t>git</w:t>
       </w:r>
+      <w:proofErr w:type="spellEnd"/>
       <w:r>
-        <w:br/>
-        <w:t>composer require laravel/breeze:^1.21</w:t>
+        <w:t xml:space="preserve"> clone https://github.com/Muazzamkhan95/Support_tickets.git</w:t>
       </w:r>
+    </w:p>
+    <w:p>
+      <w:proofErr w:type="spellStart"/>
+      <w:proofErr w:type="gramStart"/>
       <w:r>
-        <w:br/>
-        <w:t>php artisan breeze:install</w:t>
+        <w:t>cp</w:t>
       </w:r>
+      <w:proofErr w:type="spellEnd"/>
+      <w:proofErr w:type="gramEnd"/>
       <w:r>
-        <w:br/>
-        <w:t>npm install &amp;&amp; npm run dev</w:t>
+        <w:t xml:space="preserve"> .</w:t>
       </w:r>
+      <w:proofErr w:type="spellStart"/>
       <w:r>
-        <w:br/>
-        <w:t>php artisan migrate</w:t>
+        <w:t>env.example</w:t>
       </w:r>
+      <w:proofErr w:type="spellEnd"/>
       <w:r>
-        <w:br/>
+        <w:t xml:space="preserve"> .</w:t>
+      </w:r>
+      <w:proofErr w:type="spellStart"/>
+      <w:r>
+        <w:t>env</w:t>
+      </w:r>
+      <w:proofErr w:type="spellEnd"/>
+    </w:p>
+    <w:p>
+      <w:proofErr w:type="gramStart"/>
+      <w:r>
+        <w:t>composer</w:t>
+      </w:r>
+      <w:proofErr w:type="gramEnd"/>
+      <w:r>
+        <w:t xml:space="preserve"> install</w:t>
+      </w:r>
+    </w:p>
+    <w:p>
+      <w:proofErr w:type="gramStart"/>
+      <w:r>
+        <w:t>npm</w:t>
+      </w:r>
+      <w:proofErr w:type="gramEnd"/>
+      <w:r>
+        <w:t xml:space="preserve"> install &amp;&amp; npm run dev</w:t>
+      </w:r>
+    </w:p>
+    <w:p>
+      <w:proofErr w:type="spellStart"/>
+      <w:proofErr w:type="gramStart"/>
+      <w:r>
+        <w:t>php</w:t>
+      </w:r>
+      <w:proofErr w:type="spellEnd"/>
+      <w:proofErr w:type="gramEnd"/>
+      <w:r>
+        <w:t xml:space="preserve"> artisan </w:t>
+      </w:r>
+      <w:proofErr w:type="spellStart"/>
+      <w:r>
+        <w:t>key:generate</w:t>
+      </w:r>
+      <w:proofErr w:type="spellEnd"/>
+    </w:p>
+    <w:p>
+      <w:proofErr w:type="spellStart"/>
+      <w:proofErr w:type="gramStart"/>
+      <w:r>
+        <w:t>php</w:t>
+      </w:r>
+      <w:proofErr w:type="spellEnd"/>
+      <w:proofErr w:type="gramEnd"/>
+      <w:r>
+        <w:t xml:space="preserve"> artisan migrate</w:t>
+      </w:r>
+    </w:p>
+    <w:p>
+      <w:proofErr w:type="spellStart"/>
+      <w:proofErr w:type="gramStart"/>
+      <w:r>
+        <w:t>php</w:t>
+      </w:r>
+      <w:proofErr w:type="spellEnd"/>
+      <w:proofErr w:type="gramEnd"/>
+      <w:r>
+        <w:t xml:space="preserve"> artisan </w:t>
+      </w:r>
+      <w:proofErr w:type="spellStart"/>
+      <w:r>
+        <w:t>db:seed</w:t>
+      </w:r>
+      <w:proofErr w:type="spellEnd"/>
+    </w:p>
+    <w:p>
+      <w:proofErr w:type="spellStart"/>
+      <w:proofErr w:type="gramStart"/>
+      <w:r>
+        <w:t>php</w:t>
+      </w:r>
+      <w:proofErr w:type="spellEnd"/>
+      <w:proofErr w:type="gramEnd"/>
+      <w:r>
+        <w:t xml:space="preserve"> artisan serve</w:t>
       </w:r>
     </w:p>
     <w:p>
@@ -95,10 +192,7 @@
         <w:pStyle w:val="Heading1"/>
       </w:pPr>
       <w:r>
-        <w:t>3. Database S</w:t>
-      </w:r>
-      <w:r>
-        <w:t>etup</w:t>
+        <w:t>3. Database Setup</w:t>
       </w:r>
     </w:p>
     <w:p>
@@ -125,6 +219,9 @@
       </w:r>
       <w:r>
         <w:br/>
+      </w:r>
+      <w:r>
+        <w:lastRenderedPageBreak/>
         <w:t>- support_general</w:t>
       </w:r>
       <w:r>
@@ -145,12 +242,8 @@
         <w:pStyle w:val="IntenseQuote"/>
       </w:pPr>
       <w:r>
-        <w:lastRenderedPageBreak/>
         <w:br/>
-        <w:t>CREATE DATABASE support_main CHARACTER SET utf8mb4 COLLATE utf8mb4_un</w:t>
-      </w:r>
-      <w:r>
-        <w:t>icode_ci;</w:t>
+        <w:t>CREATE DATABASE support_main CHARACTER SET utf8mb4 COLLATE utf8mb4_unicode_ci;</w:t>
       </w:r>
       <w:r>
         <w:br/>
@@ -166,10 +259,7 @@
       </w:r>
       <w:r>
         <w:br/>
-        <w:t>CRE</w:t>
-      </w:r>
-      <w:r>
-        <w:t>ATE DATABASE support_general CHARACTER SET utf8mb4 COLLATE utf8mb4_unicode_ci;</w:t>
+        <w:t>CREATE DATABASE support_general CHARACTER SET utf8mb4 COLLATE utf8mb4_unicode_ci;</w:t>
       </w:r>
       <w:r>
         <w:br/>
@@ -189,65 +279,31 @@
     </w:p>
     <w:p>
       <w:r>
-        <w:t>Add the following to your `.env` file:</w:t>
+        <w:t>Copy .</w:t>
+      </w:r>
+      <w:proofErr w:type="spellStart"/>
+      <w:r>
+        <w:t>env.example</w:t>
+      </w:r>
+      <w:proofErr w:type="spellEnd"/>
+      <w:r>
+        <w:t xml:space="preserve"> content to .</w:t>
+      </w:r>
+      <w:proofErr w:type="spellStart"/>
+      <w:r>
+        <w:t>env</w:t>
+      </w:r>
+      <w:proofErr w:type="spellEnd"/>
+      <w:r>
+        <w:t xml:space="preserve"> file</w:t>
       </w:r>
     </w:p>
-    <w:p>
-      <w:r>
-        <w:br/>
-        <w:t>DB_CONNECTION=mysql</w:t>
-      </w:r>
-      <w:r>
-        <w:br/>
-        <w:t>DB_DATABASE</w:t>
-      </w:r>
-      <w:r>
-        <w:t>=support_main</w:t>
-      </w:r>
-      <w:r>
-        <w:br/>
-      </w:r>
-      <w:r>
-        <w:br/>
-        <w:t>DB_SUPPORT_TECH_DATABASE=support_tech</w:t>
-      </w:r>
-      <w:r>
-        <w:br/>
-        <w:t>DB_SUPPORT_BILLING_DATABASE=support_billing</w:t>
-      </w:r>
-      <w:r>
-        <w:br/>
-        <w:t>DB_SUPPORT_PRODUCT_DATABASE=support_product</w:t>
-      </w:r>
-      <w:r>
-        <w:br/>
-        <w:t>DB_SUPPORT_GENERAL_DATABASE=support_general</w:t>
-      </w:r>
-      <w:r>
-        <w:br/>
-        <w:t>DB_SUPPORT_FEEDBACK_DATABASE=support_feedback</w:t>
-      </w:r>
-      <w:r>
-        <w:br/>
-      </w:r>
-    </w:p>
-    <w:p/>
-    <w:p/>
-    <w:p/>
-    <w:p/>
-    <w:p/>
-    <w:p/>
-    <w:p/>
     <w:p>
       <w:pPr>
         <w:pStyle w:val="Heading1"/>
       </w:pPr>
       <w:r>
-        <w:lastRenderedPageBreak/>
-        <w:t>5. Ticket Table Structur</w:t>
-      </w:r>
-      <w:r>
-        <w:t>e</w:t>
+        <w:t>5. Ticket Table Structure</w:t>
       </w:r>
     </w:p>
     <w:p>
@@ -281,10 +337,7 @@
       </w:r>
       <w:r>
         <w:br/>
-        <w:t xml:space="preserve">    ticket_</w:t>
-      </w:r>
-      <w:r>
-        <w:t>type ENUM(</w:t>
+        <w:t xml:space="preserve">    ticket_type ENUM(</w:t>
       </w:r>
       <w:r>
         <w:br/>
@@ -320,10 +373,10 @@
       </w:r>
       <w:r>
         <w:br/>
-        <w:t xml:space="preserve">    status ENUM('Open', 'Noted') DEF</w:t>
       </w:r>
       <w:r>
-        <w:t>AULT 'Open',</w:t>
+        <w:lastRenderedPageBreak/>
+        <w:t xml:space="preserve">    status ENUM('Open', 'Noted') DEFAULT 'Open',</w:t>
       </w:r>
       <w:r>
         <w:br/>
@@ -356,31 +409,77 @@
       </w:r>
       <w:r>
         <w:br/>
-        <w:t xml:space="preserve">    php artisan migrate</w:t>
+        <w:t xml:space="preserve">    </w:t>
+      </w:r>
+      <w:proofErr w:type="spellStart"/>
+      <w:r>
+        <w:t>php</w:t>
+      </w:r>
+      <w:proofErr w:type="spellEnd"/>
+      <w:r>
+        <w:t xml:space="preserve"> artisan migrate</w:t>
+      </w:r>
+    </w:p>
+    <w:p>
+      <w:r>
+        <w:br/>
+        <w:t>-Run</w:t>
       </w:r>
       <w:r>
         <w:br/>
+        <w:t xml:space="preserve">   </w:t>
+      </w:r>
+      <w:proofErr w:type="spellStart"/>
+      <w:r>
+        <w:t>php</w:t>
+      </w:r>
+      <w:proofErr w:type="spellEnd"/>
+      <w:r>
+        <w:t xml:space="preserve"> artisan </w:t>
+      </w:r>
+      <w:proofErr w:type="spellStart"/>
+      <w:r>
+        <w:t>db</w:t>
+      </w:r>
+      <w:proofErr w:type="gramStart"/>
+      <w:r>
+        <w:t>:seed</w:t>
+      </w:r>
+      <w:proofErr w:type="spellEnd"/>
+      <w:proofErr w:type="gramEnd"/>
+      <w:r>
+        <w:t xml:space="preserve"> </w:t>
+      </w:r>
+      <w:r>
+        <w:br/>
+      </w:r>
+      <w:r>
+        <w:br/>
+        <w:t>to create admin user</w:t>
+      </w:r>
+      <w:r>
+        <w:br/>
+      </w:r>
+      <w:r>
+        <w:br/>
+        <w:t xml:space="preserve">username: </w:t>
+      </w:r>
+      <w:hyperlink r:id="rId6" w:history="1">
+        <w:r>
+          <w:rPr>
+            <w:rStyle w:val="Hyperlink"/>
+          </w:rPr>
+          <w:t>admin@example.com</w:t>
+        </w:r>
+      </w:hyperlink>
+      <w:r>
+        <w:br/>
+        <w:t>password: password</w:t>
       </w:r>
       <w:bookmarkStart w:id="0" w:name="_GoBack"/>
       <w:bookmarkEnd w:id="0"/>
       <w:r>
         <w:br/>
-        <w:t>- Run migrations for ot</w:t>
-      </w:r>
-      <w:r>
-        <w:t>her DBs:</w:t>
-      </w:r>
-      <w:r>
-        <w:br/>
-        <w:t xml:space="preserve">    php artisan migrate --database=support_tech</w:t>
-      </w:r>
-      <w:r>
-        <w:br/>
-        <w:t xml:space="preserve">    php artisan migrate --database=support_billing</w:t>
-      </w:r>
-      <w:r>
-        <w:br/>
-        <w:t xml:space="preserve">    ... (repeat for each)</w:t>
       </w:r>
       <w:r>
         <w:br/>
@@ -398,14 +497,49 @@
       </w:r>
       <w:r>
         <w:br/>
-        <w:t>Access the app at http://localhost:8000/ticket</w:t>
+        <w:t xml:space="preserve">Access the app at </w:t>
+      </w:r>
+      <w:hyperlink r:id="rId7" w:history="1">
+        <w:r>
+          <w:rPr>
+            <w:rStyle w:val="Hyperlink"/>
+          </w:rPr>
+          <w:t>http://localhost:8000</w:t>
+        </w:r>
+      </w:hyperlink>
+    </w:p>
+    <w:p>
+      <w:r>
+        <w:t xml:space="preserve">Access Login </w:t>
+      </w:r>
+      <w:proofErr w:type="gramStart"/>
+      <w:r>
+        <w:t>page :</w:t>
+      </w:r>
+      <w:proofErr w:type="gramEnd"/>
+      <w:r>
+        <w:t xml:space="preserve"> </w:t>
+      </w:r>
+      <w:hyperlink r:id="rId8" w:history="1">
+        <w:r>
+          <w:rPr>
+            <w:rStyle w:val="Hyperlink"/>
+          </w:rPr>
+          <w:t>http://localhost:8000/login</w:t>
+        </w:r>
+      </w:hyperlink>
+    </w:p>
+    <w:p>
+      <w:r>
+        <w:t>Admin panel at /admin (after login)</w:t>
+      </w:r>
+    </w:p>
+    <w:p>
+      <w:r>
+        <w:t xml:space="preserve"> </w:t>
       </w:r>
       <w:r>
-        <w:br/>
-        <w:t>Admin panel at /admin/t</w:t>
-      </w:r>
-      <w:r>
-        <w:t>ickets (after login)</w:t>
+        <w:t>Admin panel at /admin/tickets (after login)</w:t>
       </w:r>
       <w:r>
         <w:br/>
@@ -11999,6 +12133,17 @@
       </w:tcPr>
     </w:tblStylePr>
   </w:style>
+  <w:style w:type="character" w:styleId="Hyperlink">
+    <w:name w:val="Hyperlink"/>
+    <w:basedOn w:val="DefaultParagraphFont"/>
+    <w:uiPriority w:val="99"/>
+    <w:unhideWhenUsed/>
+    <w:rsid w:val="00F638C5"/>
+    <w:rPr>
+      <w:color w:val="0000FF" w:themeColor="hyperlink"/>
+      <w:u w:val="single"/>
+    </w:rPr>
+  </w:style>
 </w:styles>
 </file>
 
@@ -12327,7 +12472,7 @@
 </file>
 
 <file path=customXml/itemProps1.xml><?xml version="1.0" encoding="utf-8"?>
-<ds:datastoreItem xmlns:ds="http://schemas.openxmlformats.org/officeDocument/2006/customXml" ds:itemID="{5E00CAB3-BAA0-4010-996E-E45B992BFE65}">
+<ds:datastoreItem xmlns:ds="http://schemas.openxmlformats.org/officeDocument/2006/customXml" ds:itemID="{A5C5A0BC-9ADE-4717-ABAD-3FAF81E78459}">
   <ds:schemaRefs>
     <ds:schemaRef ds:uri="http://schemas.openxmlformats.org/officeDocument/2006/bibliography"/>
   </ds:schemaRefs>

</xml_diff>